<commit_message>
Added report, synthesis for Part 1, and updated progress report
</commit_message>
<xml_diff>
--- a/Part7_ProgressReport/ECE284 Progress Report.docx
+++ b/Part7_ProgressReport/ECE284 Progress Report.docx
@@ -36,619 +36,6 @@
     <w:p/>
     <w:tbl>
       <w:tblPr>
-        <w:tblStyle w:val="a"/>
-        <w:tblW w:w="9360" w:type="dxa"/>
-        <w:tblInd w:w="0" w:type="dxa"/>
-        <w:tblBorders>
-          <w:top w:val="single" w:sz="8" w:space="0" w:color="000000"/>
-          <w:left w:val="single" w:sz="8" w:space="0" w:color="000000"/>
-          <w:bottom w:val="single" w:sz="8" w:space="0" w:color="000000"/>
-          <w:right w:val="single" w:sz="8" w:space="0" w:color="000000"/>
-          <w:insideH w:val="single" w:sz="8" w:space="0" w:color="000000"/>
-          <w:insideV w:val="single" w:sz="8" w:space="0" w:color="000000"/>
-        </w:tblBorders>
-        <w:tblLayout w:type="fixed"/>
-        <w:tblLook w:val="0600" w:firstRow="0" w:lastRow="0" w:firstColumn="0" w:lastColumn="0" w:noHBand="1" w:noVBand="1"/>
-      </w:tblPr>
-      <w:tblGrid>
-        <w:gridCol w:w="2340"/>
-        <w:gridCol w:w="2340"/>
-        <w:gridCol w:w="2340"/>
-        <w:gridCol w:w="2340"/>
-      </w:tblGrid>
-      <w:tr>
-        <w:tc>
-          <w:tcPr>
-            <w:tcW w:w="2340" w:type="dxa"/>
-            <w:tcMar>
-              <w:top w:w="100" w:type="dxa"/>
-              <w:left w:w="100" w:type="dxa"/>
-              <w:bottom w:w="100" w:type="dxa"/>
-              <w:right w:w="100" w:type="dxa"/>
-            </w:tcMar>
-          </w:tcPr>
-          <w:p>
-            <w:pPr>
-              <w:widowControl w:val="0"/>
-              <w:pBdr>
-                <w:top w:val="nil"/>
-                <w:left w:val="nil"/>
-                <w:bottom w:val="nil"/>
-                <w:right w:val="nil"/>
-                <w:between w:val="nil"/>
-              </w:pBdr>
-              <w:spacing w:line="240" w:lineRule="auto"/>
-            </w:pPr>
-            <w:r>
-              <w:t>Item</w:t>
-            </w:r>
-          </w:p>
-        </w:tc>
-        <w:tc>
-          <w:tcPr>
-            <w:tcW w:w="2340" w:type="dxa"/>
-            <w:tcMar>
-              <w:top w:w="100" w:type="dxa"/>
-              <w:left w:w="100" w:type="dxa"/>
-              <w:bottom w:w="100" w:type="dxa"/>
-              <w:right w:w="100" w:type="dxa"/>
-            </w:tcMar>
-          </w:tcPr>
-          <w:p>
-            <w:pPr>
-              <w:widowControl w:val="0"/>
-              <w:pBdr>
-                <w:top w:val="nil"/>
-                <w:left w:val="nil"/>
-                <w:bottom w:val="nil"/>
-                <w:right w:val="nil"/>
-                <w:between w:val="nil"/>
-              </w:pBdr>
-              <w:spacing w:line="240" w:lineRule="auto"/>
-            </w:pPr>
-            <w:r>
-              <w:t>Current Status</w:t>
-            </w:r>
-          </w:p>
-        </w:tc>
-        <w:tc>
-          <w:tcPr>
-            <w:tcW w:w="2340" w:type="dxa"/>
-            <w:tcMar>
-              <w:top w:w="100" w:type="dxa"/>
-              <w:left w:w="100" w:type="dxa"/>
-              <w:bottom w:w="100" w:type="dxa"/>
-              <w:right w:w="100" w:type="dxa"/>
-            </w:tcMar>
-          </w:tcPr>
-          <w:p>
-            <w:pPr>
-              <w:widowControl w:val="0"/>
-              <w:pBdr>
-                <w:top w:val="nil"/>
-                <w:left w:val="nil"/>
-                <w:bottom w:val="nil"/>
-                <w:right w:val="nil"/>
-                <w:between w:val="nil"/>
-              </w:pBdr>
-              <w:spacing w:line="240" w:lineRule="auto"/>
-            </w:pPr>
-            <w:r>
-              <w:t>Status during Poster Presentation</w:t>
-            </w:r>
-          </w:p>
-        </w:tc>
-        <w:tc>
-          <w:tcPr>
-            <w:tcW w:w="2340" w:type="dxa"/>
-            <w:tcMar>
-              <w:top w:w="100" w:type="dxa"/>
-              <w:left w:w="100" w:type="dxa"/>
-              <w:bottom w:w="100" w:type="dxa"/>
-              <w:right w:w="100" w:type="dxa"/>
-            </w:tcMar>
-          </w:tcPr>
-          <w:p>
-            <w:pPr>
-              <w:widowControl w:val="0"/>
-              <w:pBdr>
-                <w:top w:val="nil"/>
-                <w:left w:val="nil"/>
-                <w:bottom w:val="nil"/>
-                <w:right w:val="nil"/>
-                <w:between w:val="nil"/>
-              </w:pBdr>
-              <w:spacing w:line="240" w:lineRule="auto"/>
-            </w:pPr>
-            <w:r>
-              <w:t xml:space="preserve">Note </w:t>
-            </w:r>
-          </w:p>
-        </w:tc>
-      </w:tr>
-      <w:tr>
-        <w:tc>
-          <w:tcPr>
-            <w:tcW w:w="2340" w:type="dxa"/>
-            <w:tcMar>
-              <w:top w:w="100" w:type="dxa"/>
-              <w:left w:w="100" w:type="dxa"/>
-              <w:bottom w:w="100" w:type="dxa"/>
-              <w:right w:w="100" w:type="dxa"/>
-            </w:tcMar>
-          </w:tcPr>
-          <w:p>
-            <w:pPr>
-              <w:widowControl w:val="0"/>
-              <w:pBdr>
-                <w:top w:val="nil"/>
-                <w:left w:val="nil"/>
-                <w:bottom w:val="nil"/>
-                <w:right w:val="nil"/>
-                <w:between w:val="nil"/>
-              </w:pBdr>
-              <w:spacing w:line="240" w:lineRule="auto"/>
-            </w:pPr>
-            <w:r>
-              <w:t>Part1</w:t>
-            </w:r>
-          </w:p>
-        </w:tc>
-        <w:tc>
-          <w:tcPr>
-            <w:tcW w:w="2340" w:type="dxa"/>
-            <w:tcMar>
-              <w:top w:w="100" w:type="dxa"/>
-              <w:left w:w="100" w:type="dxa"/>
-              <w:bottom w:w="100" w:type="dxa"/>
-              <w:right w:w="100" w:type="dxa"/>
-            </w:tcMar>
-          </w:tcPr>
-          <w:p>
-            <w:pPr>
-              <w:widowControl w:val="0"/>
-              <w:pBdr>
-                <w:top w:val="nil"/>
-                <w:left w:val="nil"/>
-                <w:bottom w:val="nil"/>
-                <w:right w:val="nil"/>
-                <w:between w:val="nil"/>
-              </w:pBdr>
-              <w:spacing w:line="240" w:lineRule="auto"/>
-            </w:pPr>
-            <w:r>
-              <w:t>Complete</w:t>
-            </w:r>
-          </w:p>
-        </w:tc>
-        <w:tc>
-          <w:tcPr>
-            <w:tcW w:w="2340" w:type="dxa"/>
-            <w:tcMar>
-              <w:top w:w="100" w:type="dxa"/>
-              <w:left w:w="100" w:type="dxa"/>
-              <w:bottom w:w="100" w:type="dxa"/>
-              <w:right w:w="100" w:type="dxa"/>
-            </w:tcMar>
-          </w:tcPr>
-          <w:p>
-            <w:pPr>
-              <w:widowControl w:val="0"/>
-              <w:pBdr>
-                <w:top w:val="nil"/>
-                <w:left w:val="nil"/>
-                <w:bottom w:val="nil"/>
-                <w:right w:val="nil"/>
-                <w:between w:val="nil"/>
-              </w:pBdr>
-              <w:spacing w:line="240" w:lineRule="auto"/>
-            </w:pPr>
-            <w:r>
-              <w:t>Complete</w:t>
-            </w:r>
-          </w:p>
-        </w:tc>
-        <w:tc>
-          <w:tcPr>
-            <w:tcW w:w="2340" w:type="dxa"/>
-            <w:tcMar>
-              <w:top w:w="100" w:type="dxa"/>
-              <w:left w:w="100" w:type="dxa"/>
-              <w:bottom w:w="100" w:type="dxa"/>
-              <w:right w:w="100" w:type="dxa"/>
-            </w:tcMar>
-          </w:tcPr>
-          <w:p>
-            <w:pPr>
-              <w:widowControl w:val="0"/>
-              <w:pBdr>
-                <w:top w:val="nil"/>
-                <w:left w:val="nil"/>
-                <w:bottom w:val="nil"/>
-                <w:right w:val="nil"/>
-                <w:between w:val="nil"/>
-              </w:pBdr>
-              <w:spacing w:line="240" w:lineRule="auto"/>
-            </w:pPr>
-          </w:p>
-        </w:tc>
-      </w:tr>
-      <w:tr>
-        <w:tc>
-          <w:tcPr>
-            <w:tcW w:w="2340" w:type="dxa"/>
-            <w:tcMar>
-              <w:top w:w="100" w:type="dxa"/>
-              <w:left w:w="100" w:type="dxa"/>
-              <w:bottom w:w="100" w:type="dxa"/>
-              <w:right w:w="100" w:type="dxa"/>
-            </w:tcMar>
-          </w:tcPr>
-          <w:p>
-            <w:pPr>
-              <w:widowControl w:val="0"/>
-              <w:pBdr>
-                <w:top w:val="nil"/>
-                <w:left w:val="nil"/>
-                <w:bottom w:val="nil"/>
-                <w:right w:val="nil"/>
-                <w:between w:val="nil"/>
-              </w:pBdr>
-              <w:spacing w:line="240" w:lineRule="auto"/>
-            </w:pPr>
-            <w:r>
-              <w:t>Part2</w:t>
-            </w:r>
-          </w:p>
-        </w:tc>
-        <w:tc>
-          <w:tcPr>
-            <w:tcW w:w="2340" w:type="dxa"/>
-            <w:tcMar>
-              <w:top w:w="100" w:type="dxa"/>
-              <w:left w:w="100" w:type="dxa"/>
-              <w:bottom w:w="100" w:type="dxa"/>
-              <w:right w:w="100" w:type="dxa"/>
-            </w:tcMar>
-          </w:tcPr>
-          <w:p>
-            <w:pPr>
-              <w:widowControl w:val="0"/>
-              <w:spacing w:line="240" w:lineRule="auto"/>
-            </w:pPr>
-            <w:r>
-              <w:t>Complete</w:t>
-            </w:r>
-          </w:p>
-        </w:tc>
-        <w:tc>
-          <w:tcPr>
-            <w:tcW w:w="2340" w:type="dxa"/>
-            <w:tcMar>
-              <w:top w:w="100" w:type="dxa"/>
-              <w:left w:w="100" w:type="dxa"/>
-              <w:bottom w:w="100" w:type="dxa"/>
-              <w:right w:w="100" w:type="dxa"/>
-            </w:tcMar>
-          </w:tcPr>
-          <w:p>
-            <w:pPr>
-              <w:widowControl w:val="0"/>
-              <w:spacing w:line="240" w:lineRule="auto"/>
-            </w:pPr>
-            <w:r>
-              <w:t>Complete</w:t>
-            </w:r>
-          </w:p>
-        </w:tc>
-        <w:tc>
-          <w:tcPr>
-            <w:tcW w:w="2340" w:type="dxa"/>
-            <w:tcMar>
-              <w:top w:w="100" w:type="dxa"/>
-              <w:left w:w="100" w:type="dxa"/>
-              <w:bottom w:w="100" w:type="dxa"/>
-              <w:right w:w="100" w:type="dxa"/>
-            </w:tcMar>
-          </w:tcPr>
-          <w:p>
-            <w:pPr>
-              <w:widowControl w:val="0"/>
-              <w:pBdr>
-                <w:top w:val="nil"/>
-                <w:left w:val="nil"/>
-                <w:bottom w:val="nil"/>
-                <w:right w:val="nil"/>
-                <w:between w:val="nil"/>
-              </w:pBdr>
-              <w:spacing w:line="240" w:lineRule="auto"/>
-            </w:pPr>
-            <w:r>
-              <w:t>Only tests for 16x8 in the case of 2-bit and 8x8 in the case of 4-bit.</w:t>
-            </w:r>
-          </w:p>
-        </w:tc>
-      </w:tr>
-      <w:tr>
-        <w:tc>
-          <w:tcPr>
-            <w:tcW w:w="2340" w:type="dxa"/>
-            <w:tcMar>
-              <w:top w:w="100" w:type="dxa"/>
-              <w:left w:w="100" w:type="dxa"/>
-              <w:bottom w:w="100" w:type="dxa"/>
-              <w:right w:w="100" w:type="dxa"/>
-            </w:tcMar>
-          </w:tcPr>
-          <w:p>
-            <w:pPr>
-              <w:widowControl w:val="0"/>
-              <w:pBdr>
-                <w:top w:val="nil"/>
-                <w:left w:val="nil"/>
-                <w:bottom w:val="nil"/>
-                <w:right w:val="nil"/>
-                <w:between w:val="nil"/>
-              </w:pBdr>
-              <w:spacing w:line="240" w:lineRule="auto"/>
-            </w:pPr>
-            <w:r>
-              <w:t>Part3</w:t>
-            </w:r>
-          </w:p>
-        </w:tc>
-        <w:tc>
-          <w:tcPr>
-            <w:tcW w:w="2340" w:type="dxa"/>
-            <w:tcMar>
-              <w:top w:w="100" w:type="dxa"/>
-              <w:left w:w="100" w:type="dxa"/>
-              <w:bottom w:w="100" w:type="dxa"/>
-              <w:right w:w="100" w:type="dxa"/>
-            </w:tcMar>
-          </w:tcPr>
-          <w:p>
-            <w:pPr>
-              <w:widowControl w:val="0"/>
-              <w:spacing w:line="240" w:lineRule="auto"/>
-            </w:pPr>
-            <w:r>
-              <w:t>Complete</w:t>
-            </w:r>
-          </w:p>
-        </w:tc>
-        <w:tc>
-          <w:tcPr>
-            <w:tcW w:w="2340" w:type="dxa"/>
-            <w:tcMar>
-              <w:top w:w="100" w:type="dxa"/>
-              <w:left w:w="100" w:type="dxa"/>
-              <w:bottom w:w="100" w:type="dxa"/>
-              <w:right w:w="100" w:type="dxa"/>
-            </w:tcMar>
-          </w:tcPr>
-          <w:p>
-            <w:pPr>
-              <w:widowControl w:val="0"/>
-              <w:spacing w:line="240" w:lineRule="auto"/>
-            </w:pPr>
-            <w:r>
-              <w:t>Complete</w:t>
-            </w:r>
-          </w:p>
-        </w:tc>
-        <w:tc>
-          <w:tcPr>
-            <w:tcW w:w="2340" w:type="dxa"/>
-            <w:tcMar>
-              <w:top w:w="100" w:type="dxa"/>
-              <w:left w:w="100" w:type="dxa"/>
-              <w:bottom w:w="100" w:type="dxa"/>
-              <w:right w:w="100" w:type="dxa"/>
-            </w:tcMar>
-          </w:tcPr>
-          <w:p>
-            <w:pPr>
-              <w:widowControl w:val="0"/>
-              <w:pBdr>
-                <w:top w:val="nil"/>
-                <w:left w:val="nil"/>
-                <w:bottom w:val="nil"/>
-                <w:right w:val="nil"/>
-                <w:between w:val="nil"/>
-              </w:pBdr>
-              <w:spacing w:line="240" w:lineRule="auto"/>
-            </w:pPr>
-            <w:r>
-              <w:t>Example: 70% complete, need to fix the verification bugs</w:t>
-            </w:r>
-          </w:p>
-        </w:tc>
-      </w:tr>
-      <w:tr>
-        <w:tc>
-          <w:tcPr>
-            <w:tcW w:w="2340" w:type="dxa"/>
-            <w:tcMar>
-              <w:top w:w="100" w:type="dxa"/>
-              <w:left w:w="100" w:type="dxa"/>
-              <w:bottom w:w="100" w:type="dxa"/>
-              <w:right w:w="100" w:type="dxa"/>
-            </w:tcMar>
-          </w:tcPr>
-          <w:p>
-            <w:pPr>
-              <w:widowControl w:val="0"/>
-              <w:pBdr>
-                <w:top w:val="nil"/>
-                <w:left w:val="nil"/>
-                <w:bottom w:val="nil"/>
-                <w:right w:val="nil"/>
-                <w:between w:val="nil"/>
-              </w:pBdr>
-              <w:spacing w:line="240" w:lineRule="auto"/>
-            </w:pPr>
-            <w:r>
-              <w:t>Alpha 1 (Ex: Tiling)</w:t>
-            </w:r>
-          </w:p>
-        </w:tc>
-        <w:tc>
-          <w:tcPr>
-            <w:tcW w:w="2340" w:type="dxa"/>
-            <w:tcMar>
-              <w:top w:w="100" w:type="dxa"/>
-              <w:left w:w="100" w:type="dxa"/>
-              <w:bottom w:w="100" w:type="dxa"/>
-              <w:right w:w="100" w:type="dxa"/>
-            </w:tcMar>
-          </w:tcPr>
-          <w:p>
-            <w:pPr>
-              <w:widowControl w:val="0"/>
-              <w:spacing w:line="240" w:lineRule="auto"/>
-            </w:pPr>
-          </w:p>
-        </w:tc>
-        <w:tc>
-          <w:tcPr>
-            <w:tcW w:w="2340" w:type="dxa"/>
-            <w:tcMar>
-              <w:top w:w="100" w:type="dxa"/>
-              <w:left w:w="100" w:type="dxa"/>
-              <w:bottom w:w="100" w:type="dxa"/>
-              <w:right w:w="100" w:type="dxa"/>
-            </w:tcMar>
-          </w:tcPr>
-          <w:p>
-            <w:pPr>
-              <w:widowControl w:val="0"/>
-              <w:spacing w:line="240" w:lineRule="auto"/>
-            </w:pPr>
-          </w:p>
-        </w:tc>
-        <w:tc>
-          <w:tcPr>
-            <w:tcW w:w="2340" w:type="dxa"/>
-            <w:tcMar>
-              <w:top w:w="100" w:type="dxa"/>
-              <w:left w:w="100" w:type="dxa"/>
-              <w:bottom w:w="100" w:type="dxa"/>
-              <w:right w:w="100" w:type="dxa"/>
-            </w:tcMar>
-          </w:tcPr>
-          <w:p>
-            <w:pPr>
-              <w:widowControl w:val="0"/>
-              <w:pBdr>
-                <w:top w:val="nil"/>
-                <w:left w:val="nil"/>
-                <w:bottom w:val="nil"/>
-                <w:right w:val="nil"/>
-                <w:between w:val="nil"/>
-              </w:pBdr>
-              <w:spacing w:line="240" w:lineRule="auto"/>
-            </w:pPr>
-            <w:r>
-              <w:t>Add description here (Just add 1 line description)</w:t>
-            </w:r>
-          </w:p>
-        </w:tc>
-      </w:tr>
-      <w:tr>
-        <w:tc>
-          <w:tcPr>
-            <w:tcW w:w="2340" w:type="dxa"/>
-            <w:tcMar>
-              <w:top w:w="100" w:type="dxa"/>
-              <w:left w:w="100" w:type="dxa"/>
-              <w:bottom w:w="100" w:type="dxa"/>
-              <w:right w:w="100" w:type="dxa"/>
-            </w:tcMar>
-          </w:tcPr>
-          <w:p>
-            <w:pPr>
-              <w:widowControl w:val="0"/>
-              <w:pBdr>
-                <w:top w:val="nil"/>
-                <w:left w:val="nil"/>
-                <w:bottom w:val="nil"/>
-                <w:right w:val="nil"/>
-                <w:between w:val="nil"/>
-              </w:pBdr>
-              <w:spacing w:line="240" w:lineRule="auto"/>
-            </w:pPr>
-            <w:r>
-              <w:t>Alpha 2</w:t>
-            </w:r>
-          </w:p>
-        </w:tc>
-        <w:tc>
-          <w:tcPr>
-            <w:tcW w:w="2340" w:type="dxa"/>
-            <w:tcMar>
-              <w:top w:w="100" w:type="dxa"/>
-              <w:left w:w="100" w:type="dxa"/>
-              <w:bottom w:w="100" w:type="dxa"/>
-              <w:right w:w="100" w:type="dxa"/>
-            </w:tcMar>
-          </w:tcPr>
-          <w:p>
-            <w:pPr>
-              <w:widowControl w:val="0"/>
-              <w:spacing w:line="240" w:lineRule="auto"/>
-            </w:pPr>
-          </w:p>
-        </w:tc>
-        <w:tc>
-          <w:tcPr>
-            <w:tcW w:w="2340" w:type="dxa"/>
-            <w:tcMar>
-              <w:top w:w="100" w:type="dxa"/>
-              <w:left w:w="100" w:type="dxa"/>
-              <w:bottom w:w="100" w:type="dxa"/>
-              <w:right w:w="100" w:type="dxa"/>
-            </w:tcMar>
-          </w:tcPr>
-          <w:p>
-            <w:pPr>
-              <w:widowControl w:val="0"/>
-              <w:spacing w:line="240" w:lineRule="auto"/>
-            </w:pPr>
-          </w:p>
-        </w:tc>
-        <w:tc>
-          <w:tcPr>
-            <w:tcW w:w="2340" w:type="dxa"/>
-            <w:tcMar>
-              <w:top w:w="100" w:type="dxa"/>
-              <w:left w:w="100" w:type="dxa"/>
-              <w:bottom w:w="100" w:type="dxa"/>
-              <w:right w:w="100" w:type="dxa"/>
-            </w:tcMar>
-          </w:tcPr>
-          <w:p>
-            <w:pPr>
-              <w:widowControl w:val="0"/>
-              <w:pBdr>
-                <w:top w:val="nil"/>
-                <w:left w:val="nil"/>
-                <w:bottom w:val="nil"/>
-                <w:right w:val="nil"/>
-                <w:between w:val="nil"/>
-              </w:pBdr>
-              <w:spacing w:line="240" w:lineRule="auto"/>
-            </w:pPr>
-            <w:r>
-              <w:t>Add description here</w:t>
-            </w:r>
-          </w:p>
-        </w:tc>
-      </w:tr>
-    </w:tbl>
-    <w:p/>
-    <w:tbl>
-      <w:tblPr>
         <w:tblW w:w="9355" w:type="dxa"/>
         <w:tblBorders>
           <w:top w:val="single" w:sz="4" w:space="0" w:color="auto"/>
@@ -795,7 +182,6 @@
               <w:rPr>
                 <w:lang w:val="en-US"/>
               </w:rPr>
-              <w:lastRenderedPageBreak/>
               <w:t>Part1</w:t>
             </w:r>
           </w:p>
@@ -894,6 +280,7 @@
               <w:rPr>
                 <w:lang w:val="en-US"/>
               </w:rPr>
+              <w:lastRenderedPageBreak/>
               <w:t>Part2</w:t>
             </w:r>
           </w:p>
@@ -1061,7 +448,21 @@
               <w:rPr>
                 <w:lang w:val="en-US"/>
               </w:rPr>
-              <w:t>Implements WS-OS reconfigurability according to the instructions (OS only computes the first 8 o_nijs).</w:t>
+              <w:t xml:space="preserve">Implements WS-OS reconfigurability according to the instructions (OS only computes the first 8 </w:t>
+            </w:r>
+            <w:proofErr w:type="spellStart"/>
+            <w:r>
+              <w:rPr>
+                <w:lang w:val="en-US"/>
+              </w:rPr>
+              <w:t>o_nijs</w:t>
+            </w:r>
+            <w:proofErr w:type="spellEnd"/>
+            <w:r>
+              <w:rPr>
+                <w:lang w:val="en-US"/>
+              </w:rPr>
+              <w:t>).</w:t>
             </w:r>
           </w:p>
         </w:tc>
@@ -1257,7 +658,21 @@
               <w:rPr>
                 <w:lang w:val="en-US"/>
               </w:rPr>
-              <w:t>Dual instantiation of corelet to achieve 2x throughput on 16 output channels compared to tiling.</w:t>
+              <w:t xml:space="preserve">Dual instantiation of </w:t>
+            </w:r>
+            <w:proofErr w:type="spellStart"/>
+            <w:r>
+              <w:rPr>
+                <w:lang w:val="en-US"/>
+              </w:rPr>
+              <w:t>corelet</w:t>
+            </w:r>
+            <w:proofErr w:type="spellEnd"/>
+            <w:r>
+              <w:rPr>
+                <w:lang w:val="en-US"/>
+              </w:rPr>
+              <w:t xml:space="preserve"> to achieve 2x throughput on 16 output channels compared to tiling.</w:t>
             </w:r>
           </w:p>
         </w:tc>
@@ -1355,8 +770,30 @@
               <w:rPr>
                 <w:lang w:val="en-US"/>
               </w:rPr>
-              <w:t>Allows configurability of activation function between ReLU and LeakyReLU</w:t>
-            </w:r>
+              <w:t xml:space="preserve">Allows configurability of activation function between </w:t>
+            </w:r>
+            <w:proofErr w:type="spellStart"/>
+            <w:r>
+              <w:rPr>
+                <w:lang w:val="en-US"/>
+              </w:rPr>
+              <w:t>ReLU</w:t>
+            </w:r>
+            <w:proofErr w:type="spellEnd"/>
+            <w:r>
+              <w:rPr>
+                <w:lang w:val="en-US"/>
+              </w:rPr>
+              <w:t xml:space="preserve"> and </w:t>
+            </w:r>
+            <w:proofErr w:type="spellStart"/>
+            <w:r>
+              <w:rPr>
+                <w:lang w:val="en-US"/>
+              </w:rPr>
+              <w:t>LeakyReLU</w:t>
+            </w:r>
+            <w:proofErr w:type="spellEnd"/>
             <w:r>
               <w:rPr>
                 <w:lang w:val="en-US"/>
@@ -1391,7 +828,21 @@
               <w:rPr>
                 <w:lang w:val="en-US"/>
               </w:rPr>
-              <w:t>Alpha 4 (Row and Column Parameterizability)</w:t>
+              <w:t xml:space="preserve">Alpha 4 (Row and Column </w:t>
+            </w:r>
+            <w:proofErr w:type="spellStart"/>
+            <w:r>
+              <w:rPr>
+                <w:lang w:val="en-US"/>
+              </w:rPr>
+              <w:t>Parameterizability</w:t>
+            </w:r>
+            <w:proofErr w:type="spellEnd"/>
+            <w:r>
+              <w:rPr>
+                <w:lang w:val="en-US"/>
+              </w:rPr>
+              <w:t>)</w:t>
             </w:r>
           </w:p>
         </w:tc>
@@ -1662,7 +1113,49 @@
               <w:rPr>
                 <w:lang w:val="en-US"/>
               </w:rPr>
-              <w:t>The core performs weight-stationary accumulation in-place for each pair of (output channel, nij) by performing the nij’ offset computation from nij to determine the appropriate sequence of accesses needed from the set of activations..</w:t>
+              <w:t xml:space="preserve">The core performs weight-stationary accumulation in-place for each pair of (output channel, </w:t>
+            </w:r>
+            <w:proofErr w:type="spellStart"/>
+            <w:r>
+              <w:rPr>
+                <w:lang w:val="en-US"/>
+              </w:rPr>
+              <w:t>nij</w:t>
+            </w:r>
+            <w:proofErr w:type="spellEnd"/>
+            <w:r>
+              <w:rPr>
+                <w:lang w:val="en-US"/>
+              </w:rPr>
+              <w:t xml:space="preserve">) by performing the </w:t>
+            </w:r>
+            <w:proofErr w:type="spellStart"/>
+            <w:r>
+              <w:rPr>
+                <w:lang w:val="en-US"/>
+              </w:rPr>
+              <w:t>nij</w:t>
+            </w:r>
+            <w:proofErr w:type="spellEnd"/>
+            <w:r>
+              <w:rPr>
+                <w:lang w:val="en-US"/>
+              </w:rPr>
+              <w:t xml:space="preserve">’ offset computation from </w:t>
+            </w:r>
+            <w:proofErr w:type="spellStart"/>
+            <w:r>
+              <w:rPr>
+                <w:lang w:val="en-US"/>
+              </w:rPr>
+              <w:t>nij</w:t>
+            </w:r>
+            <w:proofErr w:type="spellEnd"/>
+            <w:r>
+              <w:rPr>
+                <w:lang w:val="en-US"/>
+              </w:rPr>
+              <w:t xml:space="preserve"> to determine the appropriate sequence of accesses needed from the set of activations..</w:t>
             </w:r>
           </w:p>
         </w:tc>
@@ -2415,6 +1908,7 @@
   <w:style w:type="character" w:default="1" w:styleId="DefaultParagraphFont">
     <w:name w:val="Default Paragraph Font"/>
     <w:uiPriority w:val="1"/>
+    <w:semiHidden/>
     <w:unhideWhenUsed/>
   </w:style>
   <w:style w:type="table" w:default="1" w:styleId="TableNormal">

</xml_diff>